<commit_message>
enlace del video del requisito 21 del S3 annadido
</commit_message>
<xml_diff>
--- a/reports/C2/Student#3/03 - Requirements - Student #3 - REV1.docx
+++ b/reports/C2/Student#3/03 - Requirements - Student #3 - REV1.docx
@@ -125,6 +125,7 @@
                 <w15:appearance w15:val="hidden"/>
                 <w:text/>
               </w:sdtPr>
+              <w:sdtEndPr/>
               <w:sdtContent>
                 <w:r>
                   <w:rPr>
@@ -219,6 +220,7 @@
                 <w15:appearance w15:val="hidden"/>
                 <w:text/>
               </w:sdtPr>
+              <w:sdtEndPr/>
               <w:sdtContent>
                 <w:r>
                   <w:rPr>
@@ -292,6 +294,7 @@
                 <w15:appearance w15:val="hidden"/>
                 <w:text/>
               </w:sdtPr>
+              <w:sdtEndPr/>
               <w:sdtContent>
                 <w:r>
                   <w:rPr>
@@ -346,6 +349,7 @@
                 <w15:appearance w15:val="hidden"/>
                 <w:text/>
               </w:sdtPr>
+              <w:sdtEndPr/>
               <w:sdtContent>
                 <w:r>
                   <w:rPr>
@@ -410,6 +414,7 @@
                 <w15:appearance w15:val="hidden"/>
                 <w:text/>
               </w:sdtPr>
+              <w:sdtEndPr/>
               <w:sdtContent>
                 <w:r>
                   <w:rPr>
@@ -480,6 +485,7 @@
                 <w15:appearance w15:val="hidden"/>
                 <w:text/>
               </w:sdtPr>
+              <w:sdtEndPr/>
               <w:sdtContent>
                 <w:r>
                   <w:rPr>
@@ -563,6 +569,7 @@
                 <w15:appearance w15:val="hidden"/>
                 <w:text/>
               </w:sdtPr>
+              <w:sdtEndPr/>
               <w:sdtContent>
                 <w:r>
                   <w:rPr>
@@ -801,6 +808,7 @@
           <w15:appearance w15:val="hidden"/>
           <w:text/>
         </w:sdtPr>
+        <w:sdtEndPr/>
         <w:sdtContent>
           <w:r>
             <w:t xml:space="preserve">  </w:t>
@@ -896,6 +904,7 @@
           <w15:appearance w15:val="hidden"/>
           <w:text/>
         </w:sdtPr>
+        <w:sdtEndPr/>
         <w:sdtContent>
           <w:r>
             <w:rPr>
@@ -1283,6 +1292,7 @@
           <w15:appearance w15:val="hidden"/>
           <w:text/>
         </w:sdtPr>
+        <w:sdtEndPr/>
         <w:sdtContent>
           <w:r>
             <w:rPr>
@@ -1479,6 +1489,7 @@
           <w15:appearance w15:val="hidden"/>
           <w:text/>
         </w:sdtPr>
+        <w:sdtEndPr/>
         <w:sdtContent>
           <w:r>
             <w:t xml:space="preserve">  </w:t>
@@ -1651,6 +1662,7 @@
           </w:placeholder>
           <w:text/>
         </w:sdtPr>
+        <w:sdtEndPr/>
         <w:sdtContent>
           <w:r>
             <w:t xml:space="preserve">  </w:t>
@@ -1862,6 +1874,7 @@
           <w15:appearance w15:val="hidden"/>
           <w:text/>
         </w:sdtPr>
+        <w:sdtEndPr/>
         <w:sdtContent>
           <w:r>
             <w:rPr>
@@ -2146,6 +2159,7 @@
           <w15:appearance w15:val="hidden"/>
           <w:text/>
         </w:sdtPr>
+        <w:sdtEndPr/>
         <w:sdtContent>
           <w:r>
             <w:rPr>
@@ -2612,6 +2626,7 @@
           <w15:appearance w15:val="hidden"/>
           <w:text/>
         </w:sdtPr>
+        <w:sdtEndPr/>
         <w:sdtContent>
           <w:r>
             <w:rPr>
@@ -3463,6 +3478,7 @@
           <w15:appearance w15:val="hidden"/>
           <w:text/>
         </w:sdtPr>
+        <w:sdtEndPr/>
         <w:sdtContent>
           <w:r>
             <w:rPr>
@@ -3765,6 +3781,7 @@
           <w15:appearance w15:val="hidden"/>
           <w:text/>
         </w:sdtPr>
+        <w:sdtEndPr/>
         <w:sdtContent>
           <w:r>
             <w:rPr>
@@ -4044,6 +4061,7 @@
           <w15:appearance w15:val="hidden"/>
           <w:text/>
         </w:sdtPr>
+        <w:sdtEndPr/>
         <w:sdtContent>
           <w:r>
             <w:rPr>
@@ -4219,6 +4237,7 @@
           </w:placeholder>
           <w:text/>
         </w:sdtPr>
+        <w:sdtEndPr/>
         <w:sdtContent>
           <w:r>
             <w:rPr>
@@ -4455,6 +4474,7 @@
           <w15:appearance w15:val="hidden"/>
           <w:text/>
         </w:sdtPr>
+        <w:sdtEndPr/>
         <w:sdtContent>
           <w:r>
             <w:rPr>
@@ -4672,6 +4692,7 @@
           </w:placeholder>
           <w:text/>
         </w:sdtPr>
+        <w:sdtEndPr/>
         <w:sdtContent>
           <w:r>
             <w:rPr>
@@ -5190,6 +5211,7 @@
           <w15:appearance w15:val="hidden"/>
           <w:text/>
         </w:sdtPr>
+        <w:sdtEndPr/>
         <w:sdtContent>
           <w:r>
             <w:rPr>
@@ -5301,6 +5323,7 @@
           <w15:appearance w15:val="hidden"/>
           <w:text/>
         </w:sdtPr>
+        <w:sdtEndPr/>
         <w:sdtContent>
           <w:r>
             <w:t xml:space="preserve">  </w:t>
@@ -5417,6 +5440,7 @@
           <w15:appearance w15:val="hidden"/>
           <w:text/>
         </w:sdtPr>
+        <w:sdtEndPr/>
         <w:sdtContent>
           <w:r>
             <w:t xml:space="preserve">  </w:t>
@@ -5488,6 +5512,7 @@
           <w15:appearance w15:val="hidden"/>
           <w:text/>
         </w:sdtPr>
+        <w:sdtEndPr/>
         <w:sdtContent>
           <w:r>
             <w:t xml:space="preserve">  </w:t>
@@ -5576,6 +5601,7 @@
           <w15:appearance w15:val="hidden"/>
           <w:text/>
         </w:sdtPr>
+        <w:sdtEndPr/>
         <w:sdtContent>
           <w:r>
             <w:t xml:space="preserve">  </w:t>
@@ -5650,6 +5676,7 @@
           <w15:appearance w15:val="hidden"/>
           <w:text/>
         </w:sdtPr>
+        <w:sdtEndPr/>
         <w:sdtContent>
           <w:r>
             <w:t xml:space="preserve">  </w:t>
@@ -5729,9 +5756,15 @@
     <w:p>
       <w:pPr>
         <w:pStyle w:val="Comment-Grader"/>
+        <w:rPr>
+          <w:lang w:val="es-ES"/>
+        </w:rPr>
       </w:pPr>
       <w:sdt>
         <w:sdtPr>
+          <w:rPr>
+            <w:lang w:val="es-ES"/>
+          </w:rPr>
           <w:tag w:val="Verdict"/>
           <w:id w:val="-896743863"/>
           <w:placeholder>
@@ -5739,21 +5772,122 @@
           </w:placeholder>
           <w:text/>
         </w:sdtPr>
+        <w:sdtEndPr/>
         <w:sdtContent>
           <w:r>
+            <w:rPr>
+              <w:lang w:val="es-ES"/>
+            </w:rPr>
             <w:t xml:space="preserve">  </w:t>
           </w:r>
           <w:r>
+            <w:rPr>
+              <w:lang w:val="es-ES"/>
+            </w:rPr>
             <w:t>X</w:t>
           </w:r>
           <w:r>
+            <w:rPr>
+              <w:lang w:val="es-ES"/>
+            </w:rPr>
             <w:t xml:space="preserve">  </w:t>
           </w:r>
         </w:sdtContent>
       </w:sdt>
       <w:permEnd w:id="1335822965"/>
       <w:r>
-        <w:t xml:space="preserve">   </w:t>
+        <w:rPr>
+          <w:lang w:val="es-ES"/>
+        </w:rPr>
+        <w:t xml:space="preserve">  </w:t>
+      </w:r>
+    </w:p>
+    <w:p>
+      <w:pPr>
+        <w:pStyle w:val="Comment-Student"/>
+        <w:rPr>
+          <w:lang w:val="es-ES"/>
+        </w:rPr>
+      </w:pPr>
+      <w:r>
+        <w:rPr>
+          <w:lang w:val="es-ES"/>
+        </w:rPr>
+        <w:t>Link de OneDrive al video:</w:t>
+      </w:r>
+      <w:r>
+        <w:rPr>
+          <w:rFonts w:ascii="Times New Roman" w:eastAsia="Times New Roman" w:hAnsi="Times New Roman" w:cs="Times New Roman"/>
+          <w:kern w:val="0"/>
+          <w:lang w:val="es-ES" w:eastAsia="es-ES"/>
+          <w14:ligatures w14:val="none"/>
+        </w:rPr>
+        <w:t xml:space="preserve"> </w:t>
+      </w:r>
+      <w:r>
+        <w:rPr>
+          <w:rFonts w:ascii="Times New Roman" w:eastAsia="Times New Roman" w:hAnsi="Times New Roman" w:cs="Times New Roman"/>
+          <w:kern w:val="0"/>
+          <w:lang w:val="es-ES" w:eastAsia="es-ES"/>
+          <w14:ligatures w14:val="none"/>
+        </w:rPr>
+        <w:t xml:space="preserve"> </w:t>
+      </w:r>
+      <w:hyperlink r:id="rId28" w:history="1">
+        <w:r>
+          <w:rPr>
+            <w:rStyle w:val="Hyperlink"/>
+            <w:lang w:val="es-ES"/>
+          </w:rPr>
+          <w:t>video informal testing requisito 21.mp4</w:t>
+        </w:r>
+      </w:hyperlink>
+    </w:p>
+    <w:p>
+      <w:pPr>
+        <w:pStyle w:val="Comment-Student"/>
+        <w:rPr>
+          <w:lang w:val="es-ES"/>
+        </w:rPr>
+      </w:pPr>
+      <w:r>
+        <w:rPr>
+          <w:lang w:val="es-ES"/>
+        </w:rPr>
+        <w:t xml:space="preserve"> </w:t>
+      </w:r>
+      <w:r>
+        <w:rPr>
+          <w:lang w:val="es-ES"/>
+        </w:rPr>
+        <w:t>Link de Consigna al video(</w:t>
+      </w:r>
+      <w:r>
+        <w:rPr>
+          <w:lang w:val="es-ES"/>
+        </w:rPr>
+        <w:t xml:space="preserve">se borrará el 16 de julio): </w:t>
+      </w:r>
+      <w:hyperlink r:id="rId29" w:history="1">
+        <w:r>
+          <w:rPr>
+            <w:rStyle w:val="Hyperlink"/>
+            <w:lang w:val="es-ES"/>
+          </w:rPr>
+          <w:t>https://consigna.us.es/ficheros/ver/722144</w:t>
+        </w:r>
+      </w:hyperlink>
+      <w:r>
+        <w:rPr>
+          <w:lang w:val="es-ES"/>
+        </w:rPr>
+        <w:t xml:space="preserve"> Contraseña: </w:t>
+      </w:r>
+      <w:r>
+        <w:rPr>
+          <w:lang w:val="es-ES"/>
+        </w:rPr>
+        <w:t>VIDEODP2</w:t>
       </w:r>
     </w:p>
     <w:p>
@@ -5862,6 +5996,7 @@
           <w15:appearance w15:val="hidden"/>
           <w:text/>
         </w:sdtPr>
+        <w:sdtEndPr/>
         <w:sdtContent>
           <w:r>
             <w:t xml:space="preserve">  </w:t>
@@ -5913,6 +6048,7 @@
           <w15:appearance w15:val="hidden"/>
           <w:text/>
         </w:sdtPr>
+        <w:sdtEndPr/>
         <w:sdtContent>
           <w:r>
             <w:t xml:space="preserve">  </w:t>
@@ -6059,6 +6195,7 @@
           <w15:appearance w15:val="hidden"/>
           <w:text/>
         </w:sdtPr>
+        <w:sdtEndPr/>
         <w:sdtContent>
           <w:r>
             <w:t xml:space="preserve">    </w:t>
@@ -6093,6 +6230,7 @@
           <w15:appearance w15:val="hidden"/>
           <w:text/>
         </w:sdtPr>
+        <w:sdtEndPr/>
         <w:sdtContent>
           <w:r>
             <w:t xml:space="preserve">   </w:t>
@@ -6226,6 +6364,7 @@
           <w15:appearance w15:val="hidden"/>
           <w:text/>
         </w:sdtPr>
+        <w:sdtEndPr/>
         <w:sdtContent>
           <w:r>
             <w:rPr>
@@ -6325,6 +6464,7 @@
           <w15:appearance w15:val="hidden"/>
           <w:text/>
         </w:sdtPr>
+        <w:sdtEndPr/>
         <w:sdtContent>
           <w:r>
             <w:t xml:space="preserve">    </w:t>
@@ -6365,6 +6505,7 @@
           <w15:appearance w15:val="hidden"/>
           <w:text/>
         </w:sdtPr>
+        <w:sdtEndPr/>
         <w:sdtContent>
           <w:r>
             <w:rPr>
@@ -6500,6 +6641,7 @@
           </w:placeholder>
           <w:text/>
         </w:sdtPr>
+        <w:sdtEndPr/>
         <w:sdtContent>
           <w:r>
             <w:t xml:space="preserve">    </w:t>
@@ -6573,6 +6715,7 @@
           </w:placeholder>
           <w:text/>
         </w:sdtPr>
+        <w:sdtEndPr/>
         <w:sdtContent>
           <w:r>
             <w:t xml:space="preserve">    </w:t>
@@ -6650,6 +6793,7 @@
           <w15:appearance w15:val="hidden"/>
           <w:text/>
         </w:sdtPr>
+        <w:sdtEndPr/>
         <w:sdtContent>
           <w:r>
             <w:t xml:space="preserve">    </w:t>
@@ -6692,6 +6836,7 @@
           </w:placeholder>
           <w:text/>
         </w:sdtPr>
+        <w:sdtEndPr/>
         <w:sdtContent>
           <w:r>
             <w:rPr>
@@ -6831,6 +6976,7 @@
           <w15:appearance w15:val="hidden"/>
           <w:text/>
         </w:sdtPr>
+        <w:sdtEndPr/>
         <w:sdtContent>
           <w:r>
             <w:t xml:space="preserve">    </w:t>
@@ -6875,6 +7021,7 @@
           </w:placeholder>
           <w:text/>
         </w:sdtPr>
+        <w:sdtEndPr/>
         <w:sdtContent>
           <w:r>
             <w:t xml:space="preserve">    </w:t>
@@ -6911,6 +7058,7 @@
           </w:placeholder>
           <w:text/>
         </w:sdtPr>
+        <w:sdtEndPr/>
         <w:sdtContent>
           <w:r>
             <w:t xml:space="preserve">    </w:t>
@@ -8276,7 +8424,6 @@
   <w:style w:type="character" w:default="1" w:styleId="DefaultParagraphFont">
     <w:name w:val="Default Paragraph Font"/>
     <w:uiPriority w:val="1"/>
-    <w:semiHidden/>
     <w:unhideWhenUsed/>
   </w:style>
   <w:style w:type="table" w:default="1" w:styleId="TableNormal">
@@ -10012,10 +10159,12 @@
     <w:rsid w:val="00BE6430"/>
     <w:rsid w:val="00C42E76"/>
     <w:rsid w:val="00C63AB0"/>
+    <w:rsid w:val="00C82025"/>
     <w:rsid w:val="00D0428D"/>
     <w:rsid w:val="00D33696"/>
     <w:rsid w:val="00D4788A"/>
     <w:rsid w:val="00D72CB9"/>
+    <w:rsid w:val="00D76536"/>
     <w:rsid w:val="00DB19FC"/>
     <w:rsid w:val="00DD6202"/>
     <w:rsid w:val="00E25325"/>

</xml_diff>